<commit_message>
updated models based on review comments
</commit_message>
<xml_diff>
--- a/Docs/DB_Models.docx
+++ b/Docs/DB_Models.docx
@@ -2,17 +2,63 @@
 <file path=word/document.xml><?xml version="1.0" encoding="utf-8"?>
 <w:document xmlns:wpc="http://schemas.microsoft.com/office/word/2010/wordprocessingCanvas" xmlns:cx="http://schemas.microsoft.com/office/drawing/2014/chartex" xmlns:cx1="http://schemas.microsoft.com/office/drawing/2015/9/8/chartex" xmlns:cx2="http://schemas.microsoft.com/office/drawing/2015/10/21/chartex" xmlns:cx3="http://schemas.microsoft.com/office/drawing/2016/5/9/chartex" xmlns:cx4="http://schemas.microsoft.com/office/drawing/2016/5/10/chartex" xmlns:cx5="http://schemas.microsoft.com/office/drawing/2016/5/11/chartex" xmlns:cx6="http://schemas.microsoft.com/office/drawing/2016/5/12/chartex" xmlns:cx7="http://schemas.microsoft.com/office/drawing/2016/5/13/chartex" xmlns:cx8="http://schemas.microsoft.com/office/drawing/2016/5/14/chartex" xmlns:mc="http://schemas.openxmlformats.org/markup-compatibility/2006" xmlns:aink="http://schemas.microsoft.com/office/drawing/2016/ink" xmlns:am3d="http://schemas.microsoft.com/office/drawing/2017/model3d" xmlns:o="urn:schemas-microsoft-com:office:office" xmlns:r="http://schemas.openxmlformats.org/officeDocument/2006/relationships" xmlns:m="http://schemas.openxmlformats.org/officeDocument/2006/math" xmlns:v="urn:schemas-microsoft-com:vml" xmlns:wp14="http://schemas.microsoft.com/office/word/2010/wordprocessingDrawing" xmlns:wp="http://schemas.openxmlformats.org/drawingml/2006/wordprocessingDrawing" xmlns:w10="urn:schemas-microsoft-com:office:word" xmlns:w="http://schemas.openxmlformats.org/wordprocessingml/2006/main" xmlns:w14="http://schemas.microsoft.com/office/word/2010/wordml" xmlns:w15="http://schemas.microsoft.com/office/word/2012/wordml" xmlns:w16cid="http://schemas.microsoft.com/office/word/2016/wordml/cid" xmlns:w16se="http://schemas.microsoft.com/office/word/2015/wordml/symex" xmlns:wpg="http://schemas.microsoft.com/office/word/2010/wordprocessingGroup" xmlns:wpi="http://schemas.microsoft.com/office/word/2010/wordprocessingInk" xmlns:wne="http://schemas.microsoft.com/office/word/2006/wordml" xmlns:wps="http://schemas.microsoft.com/office/word/2010/wordprocessingShape" mc:Ignorable="w14 w15 w16se w16cid wp14">
   <w:body>
+    <w:p>
+      <w:pPr>
+        <w:rPr>
+          <w:b/>
+          <w:bCs/>
+        </w:rPr>
+      </w:pPr>
+      <w:r>
+        <w:rPr>
+          <w:b/>
+          <w:bCs/>
+        </w:rPr>
+        <w:t xml:space="preserve">Database </w:t>
+      </w:r>
+      <w:proofErr w:type="gramStart"/>
+      <w:r>
+        <w:rPr>
+          <w:b/>
+          <w:bCs/>
+        </w:rPr>
+        <w:t>Name :</w:t>
+      </w:r>
+      <w:proofErr w:type="gramEnd"/>
+      <w:r>
+        <w:rPr>
+          <w:b/>
+          <w:bCs/>
+        </w:rPr>
+        <w:t xml:space="preserve"> TATDB</w:t>
+      </w:r>
+      <w:r>
+        <w:rPr>
+          <w:b/>
+          <w:bCs/>
+        </w:rPr>
+        <w:tab/>
+      </w:r>
+    </w:p>
+    <w:p>
+      <w:pPr>
+        <w:rPr>
+          <w:b/>
+          <w:bCs/>
+        </w:rPr>
+      </w:pPr>
+    </w:p>
     <w:tbl>
       <w:tblPr>
         <w:tblStyle w:val="TableGrid"/>
-        <w:tblpPr w:leftFromText="180" w:rightFromText="180" w:vertAnchor="page" w:horzAnchor="margin" w:tblpY="3021"/>
+        <w:tblpPr w:leftFromText="180" w:rightFromText="180" w:vertAnchor="page" w:horzAnchor="margin" w:tblpY="2745"/>
         <w:tblW w:w="0" w:type="auto"/>
         <w:tblLook w:val="04A0" w:firstRow="1" w:lastRow="0" w:firstColumn="1" w:lastColumn="0" w:noHBand="0" w:noVBand="1"/>
       </w:tblPr>
       <w:tblGrid>
         <w:gridCol w:w="1709"/>
         <w:gridCol w:w="1731"/>
-        <w:gridCol w:w="3485"/>
+        <w:gridCol w:w="4295"/>
       </w:tblGrid>
       <w:tr>
         <w:tc>
@@ -61,7 +107,7 @@
         </w:tc>
         <w:tc>
           <w:tcPr>
-            <w:tcW w:w="3485" w:type="dxa"/>
+            <w:tcW w:w="4295" w:type="dxa"/>
           </w:tcPr>
           <w:p>
             <w:pPr>
@@ -88,9 +134,11 @@
             <w:tcW w:w="1709" w:type="dxa"/>
           </w:tcPr>
           <w:p>
+            <w:proofErr w:type="spellStart"/>
             <w:r>
               <w:t>userName</w:t>
             </w:r>
+            <w:proofErr w:type="spellEnd"/>
           </w:p>
         </w:tc>
         <w:tc>
@@ -105,11 +153,16 @@
         </w:tc>
         <w:tc>
           <w:tcPr>
-            <w:tcW w:w="3485" w:type="dxa"/>
-          </w:tcPr>
-          <w:p>
-            <w:r>
-              <w:t xml:space="preserve">User name </w:t>
+            <w:tcW w:w="4295" w:type="dxa"/>
+          </w:tcPr>
+          <w:p>
+            <w:proofErr w:type="gramStart"/>
+            <w:r>
+              <w:t>User name</w:t>
+            </w:r>
+            <w:proofErr w:type="gramEnd"/>
+            <w:r>
+              <w:t xml:space="preserve"> </w:t>
             </w:r>
           </w:p>
         </w:tc>
@@ -137,7 +190,7 @@
         </w:tc>
         <w:tc>
           <w:tcPr>
-            <w:tcW w:w="3485" w:type="dxa"/>
+            <w:tcW w:w="4295" w:type="dxa"/>
           </w:tcPr>
           <w:p>
             <w:r>
@@ -169,7 +222,7 @@
         </w:tc>
         <w:tc>
           <w:tcPr>
-            <w:tcW w:w="3485" w:type="dxa"/>
+            <w:tcW w:w="4295" w:type="dxa"/>
           </w:tcPr>
           <w:p>
             <w:r>
@@ -184,9 +237,11 @@
             <w:tcW w:w="1709" w:type="dxa"/>
           </w:tcPr>
           <w:p>
+            <w:proofErr w:type="spellStart"/>
             <w:r>
               <w:t>accessLevel</w:t>
             </w:r>
+            <w:proofErr w:type="spellEnd"/>
           </w:p>
         </w:tc>
         <w:tc>
@@ -195,49 +250,208 @@
           </w:tcPr>
           <w:p>
             <w:r>
-              <w:t xml:space="preserve">String </w:t>
-            </w:r>
-          </w:p>
-        </w:tc>
-        <w:tc>
-          <w:tcPr>
-            <w:tcW w:w="3485" w:type="dxa"/>
-          </w:tcPr>
-          <w:p>
-            <w:r>
-              <w:t xml:space="preserve">This </w:t>
-            </w:r>
-            <w:r>
-              <w:t>is</w:t>
-            </w:r>
-            <w:r>
-              <w:t xml:space="preserve"> to differentiate candidate user and the admin user, can</w:t>
-            </w:r>
-            <w:r>
-              <w:t xml:space="preserve">  </w:t>
-            </w:r>
-            <w:r>
-              <w:t>respectively</w:t>
-            </w:r>
-            <w:r>
-              <w:t xml:space="preserve"> </w:t>
-            </w:r>
-            <w:r>
-              <w:t xml:space="preserve"> </w:t>
-            </w:r>
-            <w:r>
-              <w:t xml:space="preserve">have </w:t>
-            </w:r>
-            <w:r>
-              <w:t xml:space="preserve">1 and 2 as </w:t>
-            </w:r>
-            <w:r>
-              <w:t xml:space="preserve">its </w:t>
-            </w:r>
-            <w:r>
-              <w:t>values.</w:t>
-            </w:r>
-          </w:p>
+              <w:t>Number</w:t>
+            </w:r>
+          </w:p>
+        </w:tc>
+        <w:tc>
+          <w:tcPr>
+            <w:tcW w:w="4295" w:type="dxa"/>
+          </w:tcPr>
+          <w:p>
+            <w:r>
+              <w:t xml:space="preserve">This is to differentiate candidate user and the admin user, can </w:t>
+            </w:r>
+            <w:proofErr w:type="gramStart"/>
+            <w:r>
+              <w:t>respectively  have</w:t>
+            </w:r>
+            <w:proofErr w:type="gramEnd"/>
+            <w:r>
+              <w:t xml:space="preserve"> 1 and 2 as its values.</w:t>
+            </w:r>
+          </w:p>
+        </w:tc>
+      </w:tr>
+      <w:tr>
+        <w:tc>
+          <w:tcPr>
+            <w:tcW w:w="1709" w:type="dxa"/>
+          </w:tcPr>
+          <w:p>
+            <w:proofErr w:type="spellStart"/>
+            <w:ins w:id="0" w:author="Rajesh Kulkarni" w:date="2020-03-16T08:47:00Z">
+              <w:r>
+                <w:t>QuizNumber</w:t>
+              </w:r>
+            </w:ins>
+            <w:proofErr w:type="spellEnd"/>
+          </w:p>
+        </w:tc>
+        <w:tc>
+          <w:tcPr>
+            <w:tcW w:w="1731" w:type="dxa"/>
+          </w:tcPr>
+          <w:p>
+            <w:ins w:id="1" w:author="Rajesh Kulkarni" w:date="2020-03-16T08:47:00Z">
+              <w:r>
+                <w:t>Number</w:t>
+              </w:r>
+            </w:ins>
+          </w:p>
+        </w:tc>
+        <w:tc>
+          <w:tcPr>
+            <w:tcW w:w="4295" w:type="dxa"/>
+          </w:tcPr>
+          <w:p>
+            <w:ins w:id="2" w:author="Rajesh Kulkarni" w:date="2020-03-16T08:47:00Z">
+              <w:r>
+                <w:t>This would identify the quiz number</w:t>
+              </w:r>
+            </w:ins>
+          </w:p>
+        </w:tc>
+      </w:tr>
+      <w:tr>
+        <w:tc>
+          <w:tcPr>
+            <w:tcW w:w="1709" w:type="dxa"/>
+          </w:tcPr>
+          <w:p>
+            <w:proofErr w:type="spellStart"/>
+            <w:ins w:id="3" w:author="Rajesh Kulkarni" w:date="2020-03-16T00:16:00Z">
+              <w:r>
+                <w:t>CreatedBy</w:t>
+              </w:r>
+            </w:ins>
+            <w:proofErr w:type="spellEnd"/>
+          </w:p>
+        </w:tc>
+        <w:tc>
+          <w:tcPr>
+            <w:tcW w:w="1731" w:type="dxa"/>
+          </w:tcPr>
+          <w:p>
+            <w:ins w:id="4" w:author="Rajesh Kulkarni" w:date="2020-03-16T00:16:00Z">
+              <w:r>
+                <w:t>String</w:t>
+              </w:r>
+            </w:ins>
+          </w:p>
+        </w:tc>
+        <w:tc>
+          <w:tcPr>
+            <w:tcW w:w="4295" w:type="dxa"/>
+          </w:tcPr>
+          <w:p/>
+        </w:tc>
+      </w:tr>
+      <w:tr>
+        <w:tc>
+          <w:tcPr>
+            <w:tcW w:w="1709" w:type="dxa"/>
+          </w:tcPr>
+          <w:p>
+            <w:proofErr w:type="spellStart"/>
+            <w:ins w:id="5" w:author="Rajesh Kulkarni" w:date="2020-03-16T00:16:00Z">
+              <w:r>
+                <w:t>CreatedDate</w:t>
+              </w:r>
+            </w:ins>
+            <w:proofErr w:type="spellEnd"/>
+          </w:p>
+        </w:tc>
+        <w:tc>
+          <w:tcPr>
+            <w:tcW w:w="1731" w:type="dxa"/>
+          </w:tcPr>
+          <w:p>
+            <w:ins w:id="6" w:author="Rajesh Kulkarni" w:date="2020-03-16T00:42:00Z">
+              <w:r>
+                <w:t>Da</w:t>
+              </w:r>
+            </w:ins>
+            <w:ins w:id="7" w:author="Rajesh Kulkarni" w:date="2020-03-16T00:43:00Z">
+              <w:r>
+                <w:t>te</w:t>
+              </w:r>
+            </w:ins>
+          </w:p>
+        </w:tc>
+        <w:tc>
+          <w:tcPr>
+            <w:tcW w:w="4295" w:type="dxa"/>
+          </w:tcPr>
+          <w:p/>
+        </w:tc>
+      </w:tr>
+      <w:tr>
+        <w:tc>
+          <w:tcPr>
+            <w:tcW w:w="1709" w:type="dxa"/>
+          </w:tcPr>
+          <w:p>
+            <w:proofErr w:type="spellStart"/>
+            <w:ins w:id="8" w:author="Rajesh Kulkarni" w:date="2020-03-16T00:16:00Z">
+              <w:r>
+                <w:t>UpdatedBy</w:t>
+              </w:r>
+            </w:ins>
+            <w:proofErr w:type="spellEnd"/>
+          </w:p>
+        </w:tc>
+        <w:tc>
+          <w:tcPr>
+            <w:tcW w:w="1731" w:type="dxa"/>
+          </w:tcPr>
+          <w:p>
+            <w:ins w:id="9" w:author="Rajesh Kulkarni" w:date="2020-03-16T00:17:00Z">
+              <w:r>
+                <w:t>String</w:t>
+              </w:r>
+            </w:ins>
+          </w:p>
+        </w:tc>
+        <w:tc>
+          <w:tcPr>
+            <w:tcW w:w="4295" w:type="dxa"/>
+          </w:tcPr>
+          <w:p/>
+        </w:tc>
+      </w:tr>
+      <w:tr>
+        <w:tc>
+          <w:tcPr>
+            <w:tcW w:w="1709" w:type="dxa"/>
+          </w:tcPr>
+          <w:p>
+            <w:proofErr w:type="spellStart"/>
+            <w:ins w:id="10" w:author="Rajesh Kulkarni" w:date="2020-03-16T00:16:00Z">
+              <w:r>
+                <w:t>UpdatedDate</w:t>
+              </w:r>
+            </w:ins>
+            <w:proofErr w:type="spellEnd"/>
+          </w:p>
+        </w:tc>
+        <w:tc>
+          <w:tcPr>
+            <w:tcW w:w="1731" w:type="dxa"/>
+          </w:tcPr>
+          <w:p>
+            <w:ins w:id="11" w:author="Rajesh Kulkarni" w:date="2020-03-16T00:43:00Z">
+              <w:r>
+                <w:t>Date</w:t>
+              </w:r>
+            </w:ins>
+          </w:p>
+        </w:tc>
+        <w:tc>
+          <w:tcPr>
+            <w:tcW w:w="4295" w:type="dxa"/>
+          </w:tcPr>
+          <w:p/>
         </w:tc>
       </w:tr>
     </w:tbl>
@@ -253,52 +467,13 @@
           <w:b/>
           <w:bCs/>
         </w:rPr>
-        <w:t>Database Name : TATDB</w:t>
-      </w:r>
-      <w:bookmarkStart w:id="0" w:name="_GoBack"/>
-      <w:bookmarkEnd w:id="0"/>
-      <w:r>
-        <w:rPr>
-          <w:b/>
-          <w:bCs/>
-        </w:rPr>
-        <w:tab/>
-      </w:r>
-    </w:p>
-    <w:p>
-      <w:pPr>
-        <w:rPr>
-          <w:b/>
-          <w:bCs/>
-        </w:rPr>
-      </w:pPr>
-    </w:p>
-    <w:p>
-      <w:pPr>
-        <w:rPr>
-          <w:b/>
-          <w:bCs/>
-        </w:rPr>
-      </w:pPr>
-      <w:r>
-        <w:rPr>
-          <w:b/>
-          <w:bCs/>
-        </w:rPr>
-        <w:t>Table</w:t>
+        <w:t>Collection: U</w:t>
       </w:r>
       <w:r>
         <w:rPr>
           <w:b/>
           <w:bCs/>
         </w:rPr>
-        <w:t>/Collection: U</w:t>
-      </w:r>
-      <w:r>
-        <w:rPr>
-          <w:b/>
-          <w:bCs/>
-        </w:rPr>
         <w:t>sers</w:t>
       </w:r>
     </w:p>
@@ -365,20 +540,46 @@
           <w:bCs/>
         </w:rPr>
       </w:pPr>
+    </w:p>
+    <w:p>
+      <w:pPr>
+        <w:rPr>
+          <w:b/>
+          <w:bCs/>
+        </w:rPr>
+      </w:pPr>
+    </w:p>
+    <w:p>
+      <w:pPr>
+        <w:rPr>
+          <w:b/>
+          <w:bCs/>
+        </w:rPr>
+      </w:pPr>
+    </w:p>
+    <w:p>
+      <w:pPr>
+        <w:rPr>
+          <w:b/>
+          <w:bCs/>
+        </w:rPr>
+      </w:pPr>
       <w:r>
         <w:rPr>
           <w:b/>
           <w:bCs/>
         </w:rPr>
-        <w:t>Table</w:t>
+        <w:t xml:space="preserve">Collection: </w:t>
       </w:r>
+      <w:proofErr w:type="spellStart"/>
       <w:r>
         <w:rPr>
           <w:b/>
           <w:bCs/>
         </w:rPr>
-        <w:t>/Collection: QuestionBank</w:t>
+        <w:t>QuestionBank</w:t>
       </w:r>
+      <w:proofErr w:type="spellEnd"/>
     </w:p>
     <w:p>
       <w:pPr>
@@ -391,14 +592,14 @@
     <w:tbl>
       <w:tblPr>
         <w:tblStyle w:val="TableGrid"/>
-        <w:tblpPr w:leftFromText="180" w:rightFromText="180" w:vertAnchor="page" w:horzAnchor="margin" w:tblpY="6331"/>
+        <w:tblpPr w:leftFromText="180" w:rightFromText="180" w:vertAnchor="page" w:horzAnchor="margin" w:tblpY="7684"/>
         <w:tblW w:w="0" w:type="auto"/>
         <w:tblLook w:val="04A0" w:firstRow="1" w:lastRow="0" w:firstColumn="1" w:lastColumn="0" w:noHBand="0" w:noVBand="1"/>
       </w:tblPr>
       <w:tblGrid>
         <w:gridCol w:w="1718"/>
         <w:gridCol w:w="1731"/>
-        <w:gridCol w:w="3485"/>
+        <w:gridCol w:w="4286"/>
       </w:tblGrid>
       <w:tr>
         <w:tc>
@@ -447,7 +648,7 @@
         </w:tc>
         <w:tc>
           <w:tcPr>
-            <w:tcW w:w="3485" w:type="dxa"/>
+            <w:tcW w:w="4286" w:type="dxa"/>
           </w:tcPr>
           <w:p>
             <w:pPr>
@@ -474,6 +675,7 @@
             <w:tcW w:w="1718" w:type="dxa"/>
           </w:tcPr>
           <w:p>
+            <w:proofErr w:type="spellStart"/>
             <w:r>
               <w:t>q</w:t>
             </w:r>
@@ -483,6 +685,7 @@
             <w:r>
               <w:t>ID</w:t>
             </w:r>
+            <w:proofErr w:type="spellEnd"/>
           </w:p>
         </w:tc>
         <w:tc>
@@ -491,22 +694,53 @@
           </w:tcPr>
           <w:p>
             <w:r>
+              <w:t>Number</w:t>
+            </w:r>
+          </w:p>
+        </w:tc>
+        <w:tc>
+          <w:tcPr>
+            <w:tcW w:w="4286" w:type="dxa"/>
+          </w:tcPr>
+          <w:p>
+            <w:r>
+              <w:t>Question ID</w:t>
+            </w:r>
+            <w:r>
+              <w:t>, uniquely identifies the question</w:t>
+            </w:r>
+          </w:p>
+        </w:tc>
+      </w:tr>
+      <w:tr>
+        <w:tc>
+          <w:tcPr>
+            <w:tcW w:w="1718" w:type="dxa"/>
+          </w:tcPr>
+          <w:p>
+            <w:r>
+              <w:t>q</w:t>
+            </w:r>
+            <w:r>
+              <w:t>uestion</w:t>
+            </w:r>
+          </w:p>
+        </w:tc>
+        <w:tc>
+          <w:tcPr>
+            <w:tcW w:w="1731" w:type="dxa"/>
+          </w:tcPr>
+          <w:p>
+            <w:r>
               <w:t>String</w:t>
             </w:r>
           </w:p>
         </w:tc>
         <w:tc>
           <w:tcPr>
-            <w:tcW w:w="3485" w:type="dxa"/>
-          </w:tcPr>
-          <w:p>
-            <w:r>
-              <w:t>Question ID</w:t>
-            </w:r>
-            <w:r>
-              <w:t>,  uniquely identifies the question</w:t>
-            </w:r>
-          </w:p>
+            <w:tcW w:w="4286" w:type="dxa"/>
+          </w:tcPr>
+          <w:p/>
         </w:tc>
       </w:tr>
       <w:tr>
@@ -516,7 +750,10 @@
           </w:tcPr>
           <w:p>
             <w:r>
-              <w:t>question</w:t>
+              <w:t>s</w:t>
+            </w:r>
+            <w:r>
+              <w:t>kill</w:t>
             </w:r>
           </w:p>
         </w:tc>
@@ -532,10 +769,138 @@
         </w:tc>
         <w:tc>
           <w:tcPr>
-            <w:tcW w:w="3485" w:type="dxa"/>
-          </w:tcPr>
+            <w:tcW w:w="4286" w:type="dxa"/>
+          </w:tcPr>
+          <w:p>
+            <w:r>
+              <w:t xml:space="preserve">By </w:t>
+            </w:r>
+            <w:proofErr w:type="gramStart"/>
+            <w:r>
+              <w:t>default</w:t>
+            </w:r>
+            <w:proofErr w:type="gramEnd"/>
+            <w:r>
+              <w:t xml:space="preserve"> this will be Java for </w:t>
+            </w:r>
+            <w:r>
+              <w:t>the first iteration</w:t>
+            </w:r>
+            <w:r>
+              <w:t>.</w:t>
+            </w:r>
+          </w:p>
+        </w:tc>
+      </w:tr>
+      <w:tr>
+        <w:tc>
+          <w:tcPr>
+            <w:tcW w:w="1718" w:type="dxa"/>
+          </w:tcPr>
+          <w:p>
+            <w:proofErr w:type="spellStart"/>
+            <w:r>
+              <w:t>questionType</w:t>
+            </w:r>
+            <w:proofErr w:type="spellEnd"/>
+          </w:p>
+        </w:tc>
+        <w:tc>
+          <w:tcPr>
+            <w:tcW w:w="1731" w:type="dxa"/>
+          </w:tcPr>
+          <w:p>
+            <w:r>
+              <w:t>String</w:t>
+            </w:r>
+          </w:p>
+        </w:tc>
+        <w:tc>
+          <w:tcPr>
+            <w:tcW w:w="4286" w:type="dxa"/>
+          </w:tcPr>
+          <w:p>
+            <w:r>
+              <w:t>To display as Multiselect or Single Select</w:t>
+            </w:r>
+            <w:r>
+              <w:t>.</w:t>
+            </w:r>
+          </w:p>
+          <w:p>
+            <w:r>
+              <w:t>Values: Multi Select, Single Select</w:t>
+            </w:r>
+          </w:p>
+        </w:tc>
+      </w:tr>
+      <w:tr>
+        <w:tc>
+          <w:tcPr>
+            <w:tcW w:w="1718" w:type="dxa"/>
+          </w:tcPr>
+          <w:p>
+            <w:proofErr w:type="spellStart"/>
+            <w:r>
+              <w:t>a</w:t>
+            </w:r>
+            <w:r>
+              <w:t>nswer</w:t>
+            </w:r>
+            <w:r>
+              <w:t>ID</w:t>
+            </w:r>
+            <w:proofErr w:type="spellEnd"/>
+          </w:p>
           <w:p/>
         </w:tc>
+        <w:tc>
+          <w:tcPr>
+            <w:tcW w:w="1731" w:type="dxa"/>
+          </w:tcPr>
+          <w:p>
+            <w:r>
+              <w:t>Number</w:t>
+            </w:r>
+            <w:r>
+              <w:t xml:space="preserve"> </w:t>
+            </w:r>
+            <w:r>
+              <w:t xml:space="preserve"> </w:t>
+            </w:r>
+          </w:p>
+        </w:tc>
+        <w:tc>
+          <w:tcPr>
+            <w:tcW w:w="4286" w:type="dxa"/>
+          </w:tcPr>
+          <w:p>
+            <w:r>
+              <w:t xml:space="preserve"> </w:t>
+            </w:r>
+            <w:r>
+              <w:t>T</w:t>
+            </w:r>
+            <w:r>
+              <w:t xml:space="preserve">his will hold the </w:t>
+            </w:r>
+            <w:r>
+              <w:t xml:space="preserve">correct answer for the question. </w:t>
+            </w:r>
+            <w:r>
+              <w:t>I</w:t>
+            </w:r>
+            <w:r>
+              <w:t xml:space="preserve">t will hold comma separated </w:t>
+            </w:r>
+            <w:r>
+              <w:t>values in</w:t>
+            </w:r>
+            <w:r>
+              <w:t xml:space="preserve"> case of multiple answers.</w:t>
+            </w:r>
+          </w:p>
+        </w:tc>
       </w:tr>
       <w:tr>
         <w:tc>
@@ -544,7 +909,7 @@
           </w:tcPr>
           <w:p>
             <w:r>
-              <w:t>Skill</w:t>
+              <w:t>options</w:t>
             </w:r>
           </w:p>
         </w:tc>
@@ -553,102 +918,32 @@
             <w:tcW w:w="1731" w:type="dxa"/>
           </w:tcPr>
           <w:p>
-            <w:r>
-              <w:t>String</w:t>
-            </w:r>
-          </w:p>
-        </w:tc>
-        <w:tc>
-          <w:tcPr>
-            <w:tcW w:w="3485" w:type="dxa"/>
-          </w:tcPr>
-          <w:p>
-            <w:r>
-              <w:t xml:space="preserve">By default this will be Java for </w:t>
-            </w:r>
-            <w:r>
-              <w:t>the first iteration</w:t>
-            </w:r>
-            <w:r>
-              <w:t>.</w:t>
-            </w:r>
-          </w:p>
-        </w:tc>
-      </w:tr>
-      <w:tr>
-        <w:tc>
-          <w:tcPr>
-            <w:tcW w:w="1718" w:type="dxa"/>
-          </w:tcPr>
-          <w:p>
-            <w:r>
-              <w:t>questionType</w:t>
-            </w:r>
-          </w:p>
-        </w:tc>
-        <w:tc>
-          <w:tcPr>
-            <w:tcW w:w="1731" w:type="dxa"/>
-          </w:tcPr>
-          <w:p>
-            <w:r>
-              <w:t>String</w:t>
-            </w:r>
-          </w:p>
-        </w:tc>
-        <w:tc>
-          <w:tcPr>
-            <w:tcW w:w="3485" w:type="dxa"/>
-          </w:tcPr>
-          <w:p>
-            <w:r>
-              <w:t>To display as Multiselect or Single Select</w:t>
-            </w:r>
-            <w:r>
-              <w:t>.</w:t>
-            </w:r>
-          </w:p>
-          <w:p>
-            <w:r>
-              <w:t>Values: Multi Select, Single Select</w:t>
-            </w:r>
-          </w:p>
-        </w:tc>
-      </w:tr>
-      <w:tr>
-        <w:tc>
-          <w:tcPr>
-            <w:tcW w:w="1718" w:type="dxa"/>
-          </w:tcPr>
-          <w:p>
-            <w:r>
-              <w:t>correctAnswer</w:t>
-            </w:r>
-            <w:r>
-              <w:t>ID</w:t>
-            </w:r>
-          </w:p>
-        </w:tc>
-        <w:tc>
-          <w:tcPr>
-            <w:tcW w:w="1731" w:type="dxa"/>
-          </w:tcPr>
-          <w:p>
-            <w:r>
-              <w:t xml:space="preserve">String </w:t>
-            </w:r>
-          </w:p>
-        </w:tc>
-        <w:tc>
-          <w:tcPr>
-            <w:tcW w:w="3485" w:type="dxa"/>
-          </w:tcPr>
-          <w:p>
-            <w:r>
-              <w:t>For example option 1, option 3</w:t>
-            </w:r>
-            <w:r>
-              <w:t xml:space="preserve"> ( this will hold the comma separated answer id values )</w:t>
+            <w:hyperlink w:anchor="Option_table" w:history="1">
+              <w:r>
+                <w:rPr>
+                  <w:rStyle w:val="Hyperlink"/>
+                </w:rPr>
+                <w:t>option</w:t>
+              </w:r>
+            </w:hyperlink>
+            <w:r>
+              <w:t>[</w:t>
+            </w:r>
+            <w:r>
+              <w:t>]</w:t>
+            </w:r>
+            <w:r>
+              <w:t xml:space="preserve"> – array object</w:t>
+            </w:r>
+          </w:p>
+        </w:tc>
+        <w:tc>
+          <w:tcPr>
+            <w:tcW w:w="4286" w:type="dxa"/>
+          </w:tcPr>
+          <w:p>
+            <w:r>
+              <w:t>This is an array of option objects</w:t>
             </w:r>
           </w:p>
         </w:tc>
@@ -693,55 +988,6 @@
           <w:bCs/>
         </w:rPr>
       </w:pPr>
-    </w:p>
-    <w:p>
-      <w:pPr>
-        <w:rPr>
-          <w:b/>
-          <w:bCs/>
-        </w:rPr>
-      </w:pPr>
-    </w:p>
-    <w:p>
-      <w:pPr>
-        <w:rPr>
-          <w:b/>
-          <w:bCs/>
-        </w:rPr>
-      </w:pPr>
-    </w:p>
-    <w:p>
-      <w:pPr>
-        <w:rPr>
-          <w:b/>
-          <w:bCs/>
-        </w:rPr>
-      </w:pPr>
-    </w:p>
-    <w:p>
-      <w:pPr>
-        <w:rPr>
-          <w:b/>
-          <w:bCs/>
-        </w:rPr>
-      </w:pPr>
-      <w:r>
-        <w:rPr>
-          <w:b/>
-          <w:bCs/>
-        </w:rPr>
-        <w:t>Table</w:t>
-      </w:r>
-      <w:r>
-        <w:rPr>
-          <w:b/>
-          <w:bCs/>
-        </w:rPr>
-        <w:t xml:space="preserve">/Collection: Answers </w:t>
-      </w:r>
-      <w:r>
-        <w:t>(this will be a reference data  that is pre-populated with the options to answer the Question)</w:t>
-      </w:r>
     </w:p>
     <w:p>
       <w:pPr>
@@ -770,14 +1016,14 @@
     <w:tbl>
       <w:tblPr>
         <w:tblStyle w:val="TableGrid"/>
-        <w:tblpPr w:leftFromText="180" w:rightFromText="180" w:vertAnchor="page" w:horzAnchor="margin" w:tblpY="11201"/>
+        <w:tblpPr w:leftFromText="180" w:rightFromText="180" w:vertAnchor="page" w:horzAnchor="margin" w:tblpY="12214"/>
         <w:tblW w:w="0" w:type="auto"/>
         <w:tblLook w:val="04A0" w:firstRow="1" w:lastRow="0" w:firstColumn="1" w:lastColumn="0" w:noHBand="0" w:noVBand="1"/>
       </w:tblPr>
       <w:tblGrid>
         <w:gridCol w:w="1709"/>
         <w:gridCol w:w="1731"/>
-        <w:gridCol w:w="3485"/>
+        <w:gridCol w:w="4295"/>
       </w:tblGrid>
       <w:tr>
         <w:tc>
@@ -826,7 +1072,7 @@
         </w:tc>
         <w:tc>
           <w:tcPr>
-            <w:tcW w:w="3485" w:type="dxa"/>
+            <w:tcW w:w="4295" w:type="dxa"/>
           </w:tcPr>
           <w:p>
             <w:pPr>
@@ -853,16 +1099,13 @@
             <w:tcW w:w="1709" w:type="dxa"/>
           </w:tcPr>
           <w:p>
-            <w:r>
-              <w:t>a</w:t>
-            </w:r>
-            <w:r>
-              <w:t>nswer</w:t>
-            </w:r>
-            <w:r>
-              <w:t>ID</w:t>
-            </w:r>
-          </w:p>
+            <w:proofErr w:type="spellStart"/>
+            <w:r>
+              <w:t>optionID</w:t>
+            </w:r>
+            <w:proofErr w:type="spellEnd"/>
+          </w:p>
+          <w:p/>
         </w:tc>
         <w:tc>
           <w:tcPr>
@@ -870,92 +1113,93 @@
           </w:tcPr>
           <w:p>
             <w:r>
+              <w:t>Number</w:t>
+            </w:r>
+          </w:p>
+        </w:tc>
+        <w:tc>
+          <w:tcPr>
+            <w:tcW w:w="4295" w:type="dxa"/>
+          </w:tcPr>
+          <w:p>
+            <w:r>
+              <w:t>uniquely identifies the answer</w:t>
+            </w:r>
+          </w:p>
+        </w:tc>
+      </w:tr>
+      <w:tr>
+        <w:tc>
+          <w:tcPr>
+            <w:tcW w:w="1709" w:type="dxa"/>
+          </w:tcPr>
+          <w:p>
+            <w:r>
+              <w:t>option</w:t>
+            </w:r>
+          </w:p>
+        </w:tc>
+        <w:tc>
+          <w:tcPr>
+            <w:tcW w:w="1731" w:type="dxa"/>
+          </w:tcPr>
+          <w:p>
+            <w:r>
               <w:t>String</w:t>
             </w:r>
           </w:p>
         </w:tc>
         <w:tc>
           <w:tcPr>
-            <w:tcW w:w="3485" w:type="dxa"/>
-          </w:tcPr>
-          <w:p>
-            <w:r>
-              <w:t>Answer ID</w:t>
-            </w:r>
-            <w:r>
-              <w:t>, uniquely identifies the answer</w:t>
-            </w:r>
-          </w:p>
-        </w:tc>
-      </w:tr>
-      <w:tr>
-        <w:tc>
-          <w:tcPr>
-            <w:tcW w:w="1709" w:type="dxa"/>
-          </w:tcPr>
-          <w:p>
-            <w:r>
-              <w:t>questionID</w:t>
-            </w:r>
-          </w:p>
-        </w:tc>
-        <w:tc>
-          <w:tcPr>
-            <w:tcW w:w="1731" w:type="dxa"/>
-          </w:tcPr>
-          <w:p>
-            <w:r>
-              <w:t>String</w:t>
-            </w:r>
-          </w:p>
-        </w:tc>
-        <w:tc>
-          <w:tcPr>
-            <w:tcW w:w="3485" w:type="dxa"/>
-          </w:tcPr>
-          <w:p>
-            <w:r>
-              <w:t>Question ID</w:t>
-            </w:r>
-            <w:r>
-              <w:t>, uniquely identifies the question</w:t>
-            </w:r>
-          </w:p>
-        </w:tc>
-      </w:tr>
-      <w:tr>
-        <w:tc>
-          <w:tcPr>
-            <w:tcW w:w="1709" w:type="dxa"/>
-          </w:tcPr>
-          <w:p>
-            <w:r>
-              <w:t>answers</w:t>
-            </w:r>
-          </w:p>
-        </w:tc>
-        <w:tc>
-          <w:tcPr>
-            <w:tcW w:w="1731" w:type="dxa"/>
-          </w:tcPr>
-          <w:p>
-            <w:r>
-              <w:t>String</w:t>
-            </w:r>
-          </w:p>
-        </w:tc>
-        <w:tc>
-          <w:tcPr>
-            <w:tcW w:w="3485" w:type="dxa"/>
-          </w:tcPr>
-          <w:p>
-            <w:r>
-              <w:t>This will hold all the 4 four options</w:t>
+            <w:tcW w:w="4295" w:type="dxa"/>
+          </w:tcPr>
+          <w:p>
+            <w:r>
+              <w:t>Option description</w:t>
             </w:r>
           </w:p>
         </w:tc>
       </w:tr>
     </w:tbl>
+    <w:p>
+      <w:pPr>
+        <w:rPr>
+          <w:b/>
+          <w:bCs/>
+        </w:rPr>
+      </w:pPr>
+      <w:r>
+        <w:rPr>
+          <w:b/>
+          <w:bCs/>
+        </w:rPr>
+        <w:t xml:space="preserve">Collection: </w:t>
+      </w:r>
+      <w:bookmarkStart w:id="12" w:name="Option_table"/>
+      <w:r>
+        <w:rPr>
+          <w:b/>
+          <w:bCs/>
+        </w:rPr>
+        <w:t>Option</w:t>
+      </w:r>
+      <w:r>
+        <w:rPr>
+          <w:b/>
+          <w:bCs/>
+        </w:rPr>
+        <w:t xml:space="preserve"> </w:t>
+      </w:r>
+      <w:bookmarkEnd w:id="12"/>
+    </w:p>
+    <w:p>
+      <w:pPr>
+        <w:rPr>
+          <w:b/>
+          <w:bCs/>
+        </w:rPr>
+      </w:pPr>
+    </w:p>
     <w:p>
       <w:pPr>
         <w:rPr>
@@ -1008,8 +1252,17 @@
           <w:bCs/>
         </w:rPr>
         <w:lastRenderedPageBreak/>
-        <w:t>UserAnswers</w:t>
+        <w:t xml:space="preserve">Collection: </w:t>
       </w:r>
+      <w:proofErr w:type="spellStart"/>
+      <w:r>
+        <w:rPr>
+          <w:b/>
+          <w:bCs/>
+        </w:rPr>
+        <w:t>UserAnswer</w:t>
+      </w:r>
+      <w:proofErr w:type="spellEnd"/>
     </w:p>
     <w:tbl>
       <w:tblPr>
@@ -1101,16 +1354,7 @@
               </w:rPr>
             </w:pPr>
             <w:r>
-              <w:t>user</w:t>
-            </w:r>
-            <w:r>
-              <w:t>N</w:t>
-            </w:r>
-            <w:r>
-              <w:t>a</w:t>
-            </w:r>
-            <w:r>
-              <w:t>me</w:t>
+              <w:t>username</w:t>
             </w:r>
           </w:p>
         </w:tc>
@@ -1162,31 +1406,74 @@
                 <w:highlight w:val="darkGray"/>
               </w:rPr>
             </w:pPr>
-            <w:r>
-              <w:t>q</w:t>
-            </w:r>
-            <w:r>
-              <w:t>uestion</w:t>
-            </w:r>
-            <w:r>
-              <w:t>ID</w:t>
-            </w:r>
-          </w:p>
-        </w:tc>
-        <w:tc>
-          <w:tcPr>
-            <w:tcW w:w="3117" w:type="dxa"/>
-          </w:tcPr>
-          <w:p>
-            <w:pPr>
-              <w:rPr>
-                <w:b/>
-                <w:bCs/>
-                <w:highlight w:val="darkGray"/>
-              </w:rPr>
-            </w:pPr>
-            <w:r>
-              <w:t>String</w:t>
+            <w:proofErr w:type="spellStart"/>
+            <w:r>
+              <w:t>quiz</w:t>
+            </w:r>
+            <w:r>
+              <w:t>Number</w:t>
+            </w:r>
+            <w:proofErr w:type="spellEnd"/>
+            <w:r>
+              <w:t xml:space="preserve"> </w:t>
+            </w:r>
+          </w:p>
+        </w:tc>
+        <w:tc>
+          <w:tcPr>
+            <w:tcW w:w="3117" w:type="dxa"/>
+          </w:tcPr>
+          <w:p>
+            <w:r>
+              <w:t>Number</w:t>
+            </w:r>
+          </w:p>
+        </w:tc>
+        <w:tc>
+          <w:tcPr>
+            <w:tcW w:w="3117" w:type="dxa"/>
+          </w:tcPr>
+          <w:p>
+            <w:r>
+              <w:t>Quiz number</w:t>
+            </w:r>
+          </w:p>
+        </w:tc>
+      </w:tr>
+      <w:tr>
+        <w:tc>
+          <w:tcPr>
+            <w:tcW w:w="3116" w:type="dxa"/>
+          </w:tcPr>
+          <w:p>
+            <w:pPr>
+              <w:rPr>
+                <w:b/>
+                <w:bCs/>
+                <w:highlight w:val="darkGray"/>
+              </w:rPr>
+            </w:pPr>
+            <w:proofErr w:type="spellStart"/>
+            <w:r>
+              <w:t>questionID</w:t>
+            </w:r>
+            <w:proofErr w:type="spellEnd"/>
+          </w:p>
+        </w:tc>
+        <w:tc>
+          <w:tcPr>
+            <w:tcW w:w="3117" w:type="dxa"/>
+          </w:tcPr>
+          <w:p>
+            <w:pPr>
+              <w:rPr>
+                <w:b/>
+                <w:bCs/>
+                <w:highlight w:val="darkGray"/>
+              </w:rPr>
+            </w:pPr>
+            <w:r>
+              <w:t>Number</w:t>
             </w:r>
           </w:p>
         </w:tc>
@@ -1214,41 +1501,116 @@
             <w:tcW w:w="3116" w:type="dxa"/>
           </w:tcPr>
           <w:p>
-            <w:r>
-              <w:t>userA</w:t>
-            </w:r>
-            <w:r>
-              <w:t>nswer</w:t>
-            </w:r>
-            <w:r>
-              <w:t>ID</w:t>
-            </w:r>
-          </w:p>
-        </w:tc>
-        <w:tc>
-          <w:tcPr>
-            <w:tcW w:w="3117" w:type="dxa"/>
-          </w:tcPr>
-          <w:p>
-            <w:r>
-              <w:t>String</w:t>
-            </w:r>
-          </w:p>
-        </w:tc>
-        <w:tc>
-          <w:tcPr>
-            <w:tcW w:w="3117" w:type="dxa"/>
-          </w:tcPr>
-          <w:p>
-            <w:r>
-              <w:t>Answer</w:t>
-            </w:r>
-            <w:r>
-              <w:t xml:space="preserve"> ID</w:t>
-            </w:r>
-            <w:r>
-              <w:t xml:space="preserve"> given by the user</w:t>
-            </w:r>
+            <w:proofErr w:type="spellStart"/>
+            <w:r>
+              <w:t>userAnswerID</w:t>
+            </w:r>
+            <w:proofErr w:type="spellEnd"/>
+          </w:p>
+        </w:tc>
+        <w:tc>
+          <w:tcPr>
+            <w:tcW w:w="3117" w:type="dxa"/>
+          </w:tcPr>
+          <w:p>
+            <w:r>
+              <w:t>Number</w:t>
+            </w:r>
+          </w:p>
+        </w:tc>
+        <w:tc>
+          <w:tcPr>
+            <w:tcW w:w="3117" w:type="dxa"/>
+          </w:tcPr>
+          <w:p>
+            <w:r>
+              <w:t>Answer ID given by the user</w:t>
+            </w:r>
+          </w:p>
+        </w:tc>
+      </w:tr>
+      <w:tr>
+        <w:tc>
+          <w:tcPr>
+            <w:tcW w:w="3116" w:type="dxa"/>
+          </w:tcPr>
+          <w:p>
+            <w:r>
+              <w:t>flagged</w:t>
+            </w:r>
+          </w:p>
+        </w:tc>
+        <w:tc>
+          <w:tcPr>
+            <w:tcW w:w="3117" w:type="dxa"/>
+          </w:tcPr>
+          <w:p>
+            <w:r>
+              <w:t>Boolean</w:t>
+            </w:r>
+          </w:p>
+        </w:tc>
+        <w:tc>
+          <w:tcPr>
+            <w:tcW w:w="3117" w:type="dxa"/>
+          </w:tcPr>
+          <w:p>
+            <w:r>
+              <w:t>True or false</w:t>
+            </w:r>
+          </w:p>
+        </w:tc>
+      </w:tr>
+      <w:tr>
+        <w:trPr>
+          <w:ins w:id="13" w:author="Rajesh Kulkarni" w:date="2020-03-16T09:01:00Z"/>
+        </w:trPr>
+        <w:tc>
+          <w:tcPr>
+            <w:tcW w:w="3116" w:type="dxa"/>
+          </w:tcPr>
+          <w:p>
+            <w:pPr>
+              <w:rPr>
+                <w:ins w:id="14" w:author="Rajesh Kulkarni" w:date="2020-03-16T09:01:00Z"/>
+              </w:rPr>
+            </w:pPr>
+            <w:proofErr w:type="spellStart"/>
+            <w:ins w:id="15" w:author="Rajesh Kulkarni" w:date="2020-03-16T09:01:00Z">
+              <w:r>
+                <w:t>createdDate</w:t>
+              </w:r>
+              <w:proofErr w:type="spellEnd"/>
+            </w:ins>
+          </w:p>
+        </w:tc>
+        <w:tc>
+          <w:tcPr>
+            <w:tcW w:w="3117" w:type="dxa"/>
+          </w:tcPr>
+          <w:p>
+            <w:pPr>
+              <w:rPr>
+                <w:ins w:id="16" w:author="Rajesh Kulkarni" w:date="2020-03-16T09:01:00Z"/>
+              </w:rPr>
+            </w:pPr>
+            <w:ins w:id="17" w:author="Rajesh Kulkarni" w:date="2020-03-16T09:02:00Z">
+              <w:r>
+                <w:t>Date</w:t>
+              </w:r>
+            </w:ins>
+          </w:p>
+        </w:tc>
+        <w:tc>
+          <w:tcPr>
+            <w:tcW w:w="3117" w:type="dxa"/>
+          </w:tcPr>
+          <w:p>
+            <w:pPr>
+              <w:rPr>
+                <w:ins w:id="18" w:author="Rajesh Kulkarni" w:date="2020-03-16T09:01:00Z"/>
+              </w:rPr>
+            </w:pPr>
           </w:p>
         </w:tc>
       </w:tr>
@@ -1281,7 +1643,14 @@
           <w:b/>
           <w:bCs/>
         </w:rPr>
-        <w:t>Results:</w:t>
+        <w:t xml:space="preserve">Collection: </w:t>
+      </w:r>
+      <w:r>
+        <w:rPr>
+          <w:b/>
+          <w:bCs/>
+        </w:rPr>
+        <w:t>Results</w:t>
       </w:r>
     </w:p>
     <w:tbl>
@@ -1373,9 +1742,11 @@
                 <w:highlight w:val="darkGray"/>
               </w:rPr>
             </w:pPr>
+            <w:proofErr w:type="spellStart"/>
             <w:r>
               <w:t>userName</w:t>
             </w:r>
+            <w:proofErr w:type="spellEnd"/>
           </w:p>
         </w:tc>
         <w:tc>
@@ -1426,26 +1797,30 @@
                 <w:highlight w:val="darkGray"/>
               </w:rPr>
             </w:pPr>
-            <w:r>
-              <w:t>passingScore</w:t>
-            </w:r>
-          </w:p>
-        </w:tc>
-        <w:tc>
-          <w:tcPr>
-            <w:tcW w:w="3117" w:type="dxa"/>
-          </w:tcPr>
-          <w:p>
-            <w:pPr>
-              <w:rPr>
-                <w:b/>
-                <w:bCs/>
-                <w:highlight w:val="darkGray"/>
-              </w:rPr>
-            </w:pPr>
-            <w:r>
-              <w:t>String</w:t>
-            </w:r>
+            <w:del w:id="19" w:author="Rajesh Kulkarni" w:date="2020-03-16T09:02:00Z">
+              <w:r>
+                <w:delText>passingScore</w:delText>
+              </w:r>
+            </w:del>
+          </w:p>
+        </w:tc>
+        <w:tc>
+          <w:tcPr>
+            <w:tcW w:w="3117" w:type="dxa"/>
+          </w:tcPr>
+          <w:p>
+            <w:pPr>
+              <w:rPr>
+                <w:b/>
+                <w:bCs/>
+                <w:highlight w:val="darkGray"/>
+              </w:rPr>
+            </w:pPr>
+            <w:del w:id="20" w:author="Rajesh Kulkarni" w:date="2020-03-16T09:02:00Z">
+              <w:r>
+                <w:delText>Number</w:delText>
+              </w:r>
+            </w:del>
           </w:p>
         </w:tc>
         <w:tc>
@@ -1469,34 +1844,33 @@
             <w:tcW w:w="3116" w:type="dxa"/>
           </w:tcPr>
           <w:p>
+            <w:proofErr w:type="spellStart"/>
             <w:r>
               <w:t>u</w:t>
             </w:r>
             <w:r>
               <w:t>serScore</w:t>
             </w:r>
-          </w:p>
-        </w:tc>
-        <w:tc>
-          <w:tcPr>
-            <w:tcW w:w="3117" w:type="dxa"/>
-          </w:tcPr>
-          <w:p>
-            <w:r>
-              <w:t>String</w:t>
-            </w:r>
-          </w:p>
-        </w:tc>
-        <w:tc>
-          <w:tcPr>
-            <w:tcW w:w="3117" w:type="dxa"/>
-          </w:tcPr>
-          <w:p>
-            <w:r>
-              <w:t>User</w:t>
-            </w:r>
-            <w:r>
-              <w:t xml:space="preserve"> score</w:t>
+            <w:proofErr w:type="spellEnd"/>
+          </w:p>
+        </w:tc>
+        <w:tc>
+          <w:tcPr>
+            <w:tcW w:w="3117" w:type="dxa"/>
+          </w:tcPr>
+          <w:p>
+            <w:r>
+              <w:t>Number</w:t>
+            </w:r>
+          </w:p>
+        </w:tc>
+        <w:tc>
+          <w:tcPr>
+            <w:tcW w:w="3117" w:type="dxa"/>
+          </w:tcPr>
+          <w:p>
+            <w:r>
+              <w:t>User score</w:t>
             </w:r>
           </w:p>
         </w:tc>
@@ -1506,19 +1880,146 @@
           <w:tcPr>
             <w:tcW w:w="3116" w:type="dxa"/>
           </w:tcPr>
-          <w:p/>
-        </w:tc>
-        <w:tc>
-          <w:tcPr>
-            <w:tcW w:w="3117" w:type="dxa"/>
-          </w:tcPr>
-          <w:p/>
-        </w:tc>
-        <w:tc>
-          <w:tcPr>
-            <w:tcW w:w="3117" w:type="dxa"/>
-          </w:tcPr>
-          <w:p/>
+          <w:p>
+            <w:bookmarkStart w:id="21" w:name="_GoBack" w:colFirst="0" w:colLast="0"/>
+            <w:proofErr w:type="spellStart"/>
+            <w:ins w:id="22" w:author="Rajesh Kulkarni" w:date="2020-03-16T10:00:00Z">
+              <w:r>
+                <w:t>quiz</w:t>
+              </w:r>
+              <w:r>
+                <w:t>Number</w:t>
+              </w:r>
+              <w:proofErr w:type="spellEnd"/>
+              <w:r>
+                <w:t xml:space="preserve"> </w:t>
+              </w:r>
+            </w:ins>
+          </w:p>
+        </w:tc>
+        <w:tc>
+          <w:tcPr>
+            <w:tcW w:w="3117" w:type="dxa"/>
+          </w:tcPr>
+          <w:p>
+            <w:ins w:id="23" w:author="Rajesh Kulkarni" w:date="2020-03-16T10:00:00Z">
+              <w:r>
+                <w:t>Number</w:t>
+              </w:r>
+            </w:ins>
+          </w:p>
+        </w:tc>
+        <w:tc>
+          <w:tcPr>
+            <w:tcW w:w="3117" w:type="dxa"/>
+          </w:tcPr>
+          <w:p>
+            <w:ins w:id="24" w:author="Rajesh Kulkarni" w:date="2020-03-16T10:00:00Z">
+              <w:r>
+                <w:t>Quiz number</w:t>
+              </w:r>
+            </w:ins>
+          </w:p>
+        </w:tc>
+      </w:tr>
+      <w:bookmarkEnd w:id="21"/>
+      <w:tr>
+        <w:trPr>
+          <w:ins w:id="25" w:author="Rajesh Kulkarni" w:date="2020-03-16T08:50:00Z"/>
+        </w:trPr>
+        <w:tc>
+          <w:tcPr>
+            <w:tcW w:w="3116" w:type="dxa"/>
+          </w:tcPr>
+          <w:p>
+            <w:pPr>
+              <w:rPr>
+                <w:ins w:id="26" w:author="Rajesh Kulkarni" w:date="2020-03-16T08:50:00Z"/>
+              </w:rPr>
+            </w:pPr>
+            <w:proofErr w:type="spellStart"/>
+            <w:ins w:id="27" w:author="Rajesh Kulkarni" w:date="2020-03-16T09:01:00Z">
+              <w:r>
+                <w:t>creat</w:t>
+              </w:r>
+            </w:ins>
+            <w:ins w:id="28" w:author="Rajesh Kulkarni" w:date="2020-03-16T08:51:00Z">
+              <w:r>
+                <w:t>edDate</w:t>
+              </w:r>
+            </w:ins>
+            <w:proofErr w:type="spellEnd"/>
+          </w:p>
+        </w:tc>
+        <w:tc>
+          <w:tcPr>
+            <w:tcW w:w="3117" w:type="dxa"/>
+          </w:tcPr>
+          <w:p>
+            <w:pPr>
+              <w:rPr>
+                <w:ins w:id="29" w:author="Rajesh Kulkarni" w:date="2020-03-16T08:50:00Z"/>
+              </w:rPr>
+            </w:pPr>
+            <w:ins w:id="30" w:author="Rajesh Kulkarni" w:date="2020-03-16T08:51:00Z">
+              <w:r>
+                <w:t>Date</w:t>
+              </w:r>
+            </w:ins>
+          </w:p>
+        </w:tc>
+        <w:tc>
+          <w:tcPr>
+            <w:tcW w:w="3117" w:type="dxa"/>
+          </w:tcPr>
+          <w:p>
+            <w:pPr>
+              <w:rPr>
+                <w:ins w:id="31" w:author="Rajesh Kulkarni" w:date="2020-03-16T08:50:00Z"/>
+              </w:rPr>
+            </w:pPr>
+          </w:p>
+        </w:tc>
+      </w:tr>
+      <w:tr>
+        <w:trPr>
+          <w:ins w:id="32" w:author="Rajesh Kulkarni" w:date="2020-03-16T08:50:00Z"/>
+        </w:trPr>
+        <w:tc>
+          <w:tcPr>
+            <w:tcW w:w="3116" w:type="dxa"/>
+          </w:tcPr>
+          <w:p>
+            <w:pPr>
+              <w:rPr>
+                <w:ins w:id="33" w:author="Rajesh Kulkarni" w:date="2020-03-16T08:50:00Z"/>
+              </w:rPr>
+            </w:pPr>
+          </w:p>
+        </w:tc>
+        <w:tc>
+          <w:tcPr>
+            <w:tcW w:w="3117" w:type="dxa"/>
+          </w:tcPr>
+          <w:p>
+            <w:pPr>
+              <w:rPr>
+                <w:ins w:id="34" w:author="Rajesh Kulkarni" w:date="2020-03-16T08:50:00Z"/>
+              </w:rPr>
+            </w:pPr>
+          </w:p>
+        </w:tc>
+        <w:tc>
+          <w:tcPr>
+            <w:tcW w:w="3117" w:type="dxa"/>
+          </w:tcPr>
+          <w:p>
+            <w:pPr>
+              <w:rPr>
+                <w:ins w:id="35" w:author="Rajesh Kulkarni" w:date="2020-03-16T08:50:00Z"/>
+              </w:rPr>
+            </w:pPr>
+          </w:p>
         </w:tc>
       </w:tr>
     </w:tbl>
@@ -1542,7 +2043,7 @@
           <w:b/>
           <w:bCs/>
         </w:rPr>
-        <w:t>Candidate</w:t>
+        <w:t>Collection: Candidate</w:t>
       </w:r>
     </w:p>
     <w:tbl>
@@ -1634,9 +2135,11 @@
                 <w:highlight w:val="darkGray"/>
               </w:rPr>
             </w:pPr>
+            <w:proofErr w:type="spellStart"/>
             <w:r>
               <w:t>employeeName</w:t>
             </w:r>
+            <w:proofErr w:type="spellEnd"/>
           </w:p>
         </w:tc>
         <w:tc>
@@ -1661,13 +2164,11 @@
             <w:tcW w:w="3117" w:type="dxa"/>
           </w:tcPr>
           <w:p>
-            <w:pPr>
-              <w:rPr>
-                <w:b/>
-                <w:bCs/>
-                <w:highlight w:val="darkGray"/>
-              </w:rPr>
-            </w:pPr>
+            <w:ins w:id="36" w:author="Rajesh Kulkarni" w:date="2020-03-16T08:57:00Z">
+              <w:r>
+                <w:t>Employee Name</w:t>
+              </w:r>
+            </w:ins>
           </w:p>
         </w:tc>
       </w:tr>
@@ -1684,9 +2185,11 @@
                 <w:highlight w:val="darkGray"/>
               </w:rPr>
             </w:pPr>
+            <w:proofErr w:type="spellStart"/>
             <w:r>
               <w:t>empID</w:t>
             </w:r>
+            <w:proofErr w:type="spellEnd"/>
           </w:p>
         </w:tc>
         <w:tc>
@@ -1711,13 +2214,11 @@
             <w:tcW w:w="3117" w:type="dxa"/>
           </w:tcPr>
           <w:p>
-            <w:pPr>
-              <w:rPr>
-                <w:b/>
-                <w:bCs/>
-                <w:highlight w:val="darkGray"/>
-              </w:rPr>
-            </w:pPr>
+            <w:ins w:id="37" w:author="Rajesh Kulkarni" w:date="2020-03-16T08:57:00Z">
+              <w:r>
+                <w:t>Employee ID</w:t>
+              </w:r>
+            </w:ins>
           </w:p>
         </w:tc>
       </w:tr>
@@ -1746,6 +2247,45 @@
           <w:tcPr>
             <w:tcW w:w="3117" w:type="dxa"/>
           </w:tcPr>
+          <w:p>
+            <w:ins w:id="38" w:author="Rajesh Kulkarni" w:date="2020-03-16T08:57:00Z">
+              <w:r>
+                <w:t>Employee ban</w:t>
+              </w:r>
+            </w:ins>
+            <w:ins w:id="39" w:author="Rajesh Kulkarni" w:date="2020-03-16T08:59:00Z">
+              <w:r>
+                <w:t>d</w:t>
+              </w:r>
+            </w:ins>
+          </w:p>
+        </w:tc>
+      </w:tr>
+      <w:tr>
+        <w:tc>
+          <w:tcPr>
+            <w:tcW w:w="3116" w:type="dxa"/>
+          </w:tcPr>
+          <w:p>
+            <w:r>
+              <w:t>Role</w:t>
+            </w:r>
+          </w:p>
+        </w:tc>
+        <w:tc>
+          <w:tcPr>
+            <w:tcW w:w="3117" w:type="dxa"/>
+          </w:tcPr>
+          <w:p>
+            <w:r>
+              <w:t>String</w:t>
+            </w:r>
+          </w:p>
+        </w:tc>
+        <w:tc>
+          <w:tcPr>
+            <w:tcW w:w="3117" w:type="dxa"/>
+          </w:tcPr>
           <w:p/>
         </w:tc>
       </w:tr>
@@ -1756,7 +2296,7 @@
           </w:tcPr>
           <w:p>
             <w:r>
-              <w:t>Role</w:t>
+              <w:t>JRSS</w:t>
             </w:r>
           </w:p>
         </w:tc>
@@ -1784,7 +2324,7 @@
           </w:tcPr>
           <w:p>
             <w:r>
-              <w:t>JRSS</w:t>
+              <w:t>username</w:t>
             </w:r>
           </w:p>
         </w:tc>
@@ -1806,34 +2346,258 @@
         </w:tc>
       </w:tr>
       <w:tr>
+        <w:trPr>
+          <w:ins w:id="40" w:author="Rajesh Kulkarni" w:date="2020-03-16T08:51:00Z"/>
+        </w:trPr>
         <w:tc>
           <w:tcPr>
             <w:tcW w:w="3116" w:type="dxa"/>
           </w:tcPr>
           <w:p>
-            <w:r>
-              <w:t>username</w:t>
-            </w:r>
-          </w:p>
-        </w:tc>
-        <w:tc>
-          <w:tcPr>
-            <w:tcW w:w="3117" w:type="dxa"/>
-          </w:tcPr>
-          <w:p>
-            <w:r>
-              <w:t>String</w:t>
-            </w:r>
-          </w:p>
-        </w:tc>
-        <w:tc>
-          <w:tcPr>
-            <w:tcW w:w="3117" w:type="dxa"/>
-          </w:tcPr>
-          <w:p/>
+            <w:pPr>
+              <w:rPr>
+                <w:ins w:id="41" w:author="Rajesh Kulkarni" w:date="2020-03-16T08:51:00Z"/>
+              </w:rPr>
+            </w:pPr>
+            <w:proofErr w:type="spellStart"/>
+            <w:ins w:id="42" w:author="Rajesh Kulkarni" w:date="2020-03-16T08:57:00Z">
+              <w:r>
+                <w:t>CreatedBy</w:t>
+              </w:r>
+            </w:ins>
+            <w:proofErr w:type="spellEnd"/>
+          </w:p>
+        </w:tc>
+        <w:tc>
+          <w:tcPr>
+            <w:tcW w:w="3117" w:type="dxa"/>
+          </w:tcPr>
+          <w:p>
+            <w:pPr>
+              <w:rPr>
+                <w:ins w:id="43" w:author="Rajesh Kulkarni" w:date="2020-03-16T08:51:00Z"/>
+              </w:rPr>
+            </w:pPr>
+            <w:ins w:id="44" w:author="Rajesh Kulkarni" w:date="2020-03-16T08:57:00Z">
+              <w:r>
+                <w:t>String</w:t>
+              </w:r>
+            </w:ins>
+          </w:p>
+        </w:tc>
+        <w:tc>
+          <w:tcPr>
+            <w:tcW w:w="3117" w:type="dxa"/>
+          </w:tcPr>
+          <w:p>
+            <w:pPr>
+              <w:rPr>
+                <w:ins w:id="45" w:author="Rajesh Kulkarni" w:date="2020-03-16T08:51:00Z"/>
+              </w:rPr>
+            </w:pPr>
+          </w:p>
+        </w:tc>
+      </w:tr>
+      <w:tr>
+        <w:trPr>
+          <w:ins w:id="46" w:author="Rajesh Kulkarni" w:date="2020-03-16T08:51:00Z"/>
+        </w:trPr>
+        <w:tc>
+          <w:tcPr>
+            <w:tcW w:w="3116" w:type="dxa"/>
+          </w:tcPr>
+          <w:p>
+            <w:pPr>
+              <w:rPr>
+                <w:ins w:id="47" w:author="Rajesh Kulkarni" w:date="2020-03-16T08:51:00Z"/>
+              </w:rPr>
+            </w:pPr>
+            <w:proofErr w:type="spellStart"/>
+            <w:ins w:id="48" w:author="Rajesh Kulkarni" w:date="2020-03-16T08:57:00Z">
+              <w:r>
+                <w:t>CreatedDate</w:t>
+              </w:r>
+            </w:ins>
+            <w:proofErr w:type="spellEnd"/>
+          </w:p>
+        </w:tc>
+        <w:tc>
+          <w:tcPr>
+            <w:tcW w:w="3117" w:type="dxa"/>
+          </w:tcPr>
+          <w:p>
+            <w:pPr>
+              <w:rPr>
+                <w:ins w:id="49" w:author="Rajesh Kulkarni" w:date="2020-03-16T08:51:00Z"/>
+              </w:rPr>
+            </w:pPr>
+            <w:ins w:id="50" w:author="Rajesh Kulkarni" w:date="2020-03-16T08:57:00Z">
+              <w:r>
+                <w:t>Date</w:t>
+              </w:r>
+            </w:ins>
+          </w:p>
+        </w:tc>
+        <w:tc>
+          <w:tcPr>
+            <w:tcW w:w="3117" w:type="dxa"/>
+          </w:tcPr>
+          <w:p>
+            <w:pPr>
+              <w:rPr>
+                <w:ins w:id="51" w:author="Rajesh Kulkarni" w:date="2020-03-16T08:51:00Z"/>
+              </w:rPr>
+            </w:pPr>
+          </w:p>
+        </w:tc>
+      </w:tr>
+      <w:tr>
+        <w:trPr>
+          <w:ins w:id="52" w:author="Rajesh Kulkarni" w:date="2020-03-16T08:51:00Z"/>
+        </w:trPr>
+        <w:tc>
+          <w:tcPr>
+            <w:tcW w:w="3116" w:type="dxa"/>
+          </w:tcPr>
+          <w:p>
+            <w:pPr>
+              <w:rPr>
+                <w:ins w:id="53" w:author="Rajesh Kulkarni" w:date="2020-03-16T08:51:00Z"/>
+              </w:rPr>
+            </w:pPr>
+            <w:proofErr w:type="spellStart"/>
+            <w:ins w:id="54" w:author="Rajesh Kulkarni" w:date="2020-03-16T08:57:00Z">
+              <w:r>
+                <w:t>UpdatedBy</w:t>
+              </w:r>
+            </w:ins>
+            <w:proofErr w:type="spellEnd"/>
+          </w:p>
+        </w:tc>
+        <w:tc>
+          <w:tcPr>
+            <w:tcW w:w="3117" w:type="dxa"/>
+          </w:tcPr>
+          <w:p>
+            <w:pPr>
+              <w:rPr>
+                <w:ins w:id="55" w:author="Rajesh Kulkarni" w:date="2020-03-16T08:51:00Z"/>
+              </w:rPr>
+            </w:pPr>
+            <w:ins w:id="56" w:author="Rajesh Kulkarni" w:date="2020-03-16T08:57:00Z">
+              <w:r>
+                <w:t>String</w:t>
+              </w:r>
+            </w:ins>
+          </w:p>
+        </w:tc>
+        <w:tc>
+          <w:tcPr>
+            <w:tcW w:w="3117" w:type="dxa"/>
+          </w:tcPr>
+          <w:p>
+            <w:pPr>
+              <w:rPr>
+                <w:ins w:id="57" w:author="Rajesh Kulkarni" w:date="2020-03-16T08:51:00Z"/>
+              </w:rPr>
+            </w:pPr>
+          </w:p>
+        </w:tc>
+      </w:tr>
+      <w:tr>
+        <w:trPr>
+          <w:ins w:id="58" w:author="Rajesh Kulkarni" w:date="2020-03-16T08:51:00Z"/>
+        </w:trPr>
+        <w:tc>
+          <w:tcPr>
+            <w:tcW w:w="3116" w:type="dxa"/>
+          </w:tcPr>
+          <w:p>
+            <w:pPr>
+              <w:rPr>
+                <w:ins w:id="59" w:author="Rajesh Kulkarni" w:date="2020-03-16T08:51:00Z"/>
+              </w:rPr>
+            </w:pPr>
+            <w:proofErr w:type="spellStart"/>
+            <w:ins w:id="60" w:author="Rajesh Kulkarni" w:date="2020-03-16T08:57:00Z">
+              <w:r>
+                <w:t>UpdatedDate</w:t>
+              </w:r>
+            </w:ins>
+            <w:proofErr w:type="spellEnd"/>
+          </w:p>
+        </w:tc>
+        <w:tc>
+          <w:tcPr>
+            <w:tcW w:w="3117" w:type="dxa"/>
+          </w:tcPr>
+          <w:p>
+            <w:pPr>
+              <w:rPr>
+                <w:ins w:id="61" w:author="Rajesh Kulkarni" w:date="2020-03-16T08:51:00Z"/>
+              </w:rPr>
+            </w:pPr>
+            <w:ins w:id="62" w:author="Rajesh Kulkarni" w:date="2020-03-16T08:57:00Z">
+              <w:r>
+                <w:t>Date</w:t>
+              </w:r>
+            </w:ins>
+          </w:p>
+        </w:tc>
+        <w:tc>
+          <w:tcPr>
+            <w:tcW w:w="3117" w:type="dxa"/>
+          </w:tcPr>
+          <w:p>
+            <w:pPr>
+              <w:rPr>
+                <w:ins w:id="63" w:author="Rajesh Kulkarni" w:date="2020-03-16T08:51:00Z"/>
+              </w:rPr>
+            </w:pPr>
+          </w:p>
         </w:tc>
       </w:tr>
     </w:tbl>
+    <w:p>
+      <w:pPr>
+        <w:rPr>
+          <w:b/>
+          <w:bCs/>
+        </w:rPr>
+      </w:pPr>
+    </w:p>
+    <w:p>
+      <w:pPr>
+        <w:rPr>
+          <w:b/>
+          <w:bCs/>
+        </w:rPr>
+      </w:pPr>
+    </w:p>
+    <w:p>
+      <w:pPr>
+        <w:rPr>
+          <w:b/>
+          <w:bCs/>
+        </w:rPr>
+      </w:pPr>
+    </w:p>
+    <w:p>
+      <w:pPr>
+        <w:rPr>
+          <w:b/>
+          <w:bCs/>
+        </w:rPr>
+      </w:pPr>
+    </w:p>
+    <w:p>
+      <w:pPr>
+        <w:rPr>
+          <w:b/>
+          <w:bCs/>
+        </w:rPr>
+      </w:pPr>
+    </w:p>
     <w:p>
       <w:pPr>
         <w:rPr>
@@ -1850,6 +2614,14 @@
     </w:sectPr>
   </w:body>
 </w:document>
+</file>
+
+<file path=word/people.xml><?xml version="1.0" encoding="utf-8"?>
+<w15:people xmlns:wpc="http://schemas.microsoft.com/office/word/2010/wordprocessingCanvas" xmlns:cx="http://schemas.microsoft.com/office/drawing/2014/chartex" xmlns:cx1="http://schemas.microsoft.com/office/drawing/2015/9/8/chartex" xmlns:cx2="http://schemas.microsoft.com/office/drawing/2015/10/21/chartex" xmlns:cx3="http://schemas.microsoft.com/office/drawing/2016/5/9/chartex" xmlns:cx4="http://schemas.microsoft.com/office/drawing/2016/5/10/chartex" xmlns:cx5="http://schemas.microsoft.com/office/drawing/2016/5/11/chartex" xmlns:cx6="http://schemas.microsoft.com/office/drawing/2016/5/12/chartex" xmlns:cx7="http://schemas.microsoft.com/office/drawing/2016/5/13/chartex" xmlns:cx8="http://schemas.microsoft.com/office/drawing/2016/5/14/chartex" xmlns:mc="http://schemas.openxmlformats.org/markup-compatibility/2006" xmlns:aink="http://schemas.microsoft.com/office/drawing/2016/ink" xmlns:am3d="http://schemas.microsoft.com/office/drawing/2017/model3d" xmlns:o="urn:schemas-microsoft-com:office:office" xmlns:r="http://schemas.openxmlformats.org/officeDocument/2006/relationships" xmlns:m="http://schemas.openxmlformats.org/officeDocument/2006/math" xmlns:v="urn:schemas-microsoft-com:vml" xmlns:wp14="http://schemas.microsoft.com/office/word/2010/wordprocessingDrawing" xmlns:wp="http://schemas.openxmlformats.org/drawingml/2006/wordprocessingDrawing" xmlns:w10="urn:schemas-microsoft-com:office:word" xmlns:w="http://schemas.openxmlformats.org/wordprocessingml/2006/main" xmlns:w14="http://schemas.microsoft.com/office/word/2010/wordml" xmlns:w15="http://schemas.microsoft.com/office/word/2012/wordml" xmlns:w16cid="http://schemas.microsoft.com/office/word/2016/wordml/cid" xmlns:w16se="http://schemas.microsoft.com/office/word/2015/wordml/symex" xmlns:wpg="http://schemas.microsoft.com/office/word/2010/wordprocessingGroup" xmlns:wpi="http://schemas.microsoft.com/office/word/2010/wordprocessingInk" xmlns:wne="http://schemas.microsoft.com/office/word/2006/wordml" xmlns:wps="http://schemas.microsoft.com/office/word/2010/wordprocessingShape" mc:Ignorable="w14 w15 w16se w16cid wp14">
+  <w15:person w15:author="Rajesh Kulkarni">
+    <w15:presenceInfo w15:providerId="AD" w15:userId="S::rkulkar5@in.ibm.com::a6480eb2-3f30-46f4-af2b-9e229faf86c3"/>
+  </w15:person>
+</w15:people>
 </file>
 
 <file path=word/styles.xml><?xml version="1.0" encoding="utf-8"?>
@@ -2251,7 +3023,7 @@
   <w:style w:type="paragraph" w:default="1" w:styleId="Normal">
     <w:name w:val="Normal"/>
     <w:qFormat/>
-    <w:rsid w:val="00CA5E49"/>
+    <w:rsid w:val="00E962FC"/>
   </w:style>
   <w:style w:type="character" w:default="1" w:styleId="DefaultParagraphFont">
     <w:name w:val="Default Paragraph Font"/>
@@ -2298,6 +3070,139 @@
         <w:insideV w:val="single" w:sz="4" w:space="0" w:color="auto"/>
       </w:tblBorders>
     </w:tblPr>
+  </w:style>
+  <w:style w:type="character" w:styleId="CommentReference">
+    <w:name w:val="annotation reference"/>
+    <w:basedOn w:val="DefaultParagraphFont"/>
+    <w:uiPriority w:val="99"/>
+    <w:semiHidden/>
+    <w:unhideWhenUsed/>
+    <w:rsid w:val="005E2417"/>
+    <w:rPr>
+      <w:sz w:val="16"/>
+      <w:szCs w:val="16"/>
+    </w:rPr>
+  </w:style>
+  <w:style w:type="paragraph" w:styleId="CommentText">
+    <w:name w:val="annotation text"/>
+    <w:basedOn w:val="Normal"/>
+    <w:link w:val="CommentTextChar"/>
+    <w:uiPriority w:val="99"/>
+    <w:semiHidden/>
+    <w:unhideWhenUsed/>
+    <w:rsid w:val="005E2417"/>
+    <w:pPr>
+      <w:spacing w:line="240" w:lineRule="auto"/>
+    </w:pPr>
+    <w:rPr>
+      <w:sz w:val="20"/>
+      <w:szCs w:val="20"/>
+    </w:rPr>
+  </w:style>
+  <w:style w:type="character" w:customStyle="1" w:styleId="CommentTextChar">
+    <w:name w:val="Comment Text Char"/>
+    <w:basedOn w:val="DefaultParagraphFont"/>
+    <w:link w:val="CommentText"/>
+    <w:uiPriority w:val="99"/>
+    <w:semiHidden/>
+    <w:rsid w:val="005E2417"/>
+    <w:rPr>
+      <w:sz w:val="20"/>
+      <w:szCs w:val="20"/>
+    </w:rPr>
+  </w:style>
+  <w:style w:type="paragraph" w:styleId="CommentSubject">
+    <w:name w:val="annotation subject"/>
+    <w:basedOn w:val="CommentText"/>
+    <w:next w:val="CommentText"/>
+    <w:link w:val="CommentSubjectChar"/>
+    <w:uiPriority w:val="99"/>
+    <w:semiHidden/>
+    <w:unhideWhenUsed/>
+    <w:rsid w:val="005E2417"/>
+    <w:rPr>
+      <w:b/>
+      <w:bCs/>
+    </w:rPr>
+  </w:style>
+  <w:style w:type="character" w:customStyle="1" w:styleId="CommentSubjectChar">
+    <w:name w:val="Comment Subject Char"/>
+    <w:basedOn w:val="CommentTextChar"/>
+    <w:link w:val="CommentSubject"/>
+    <w:uiPriority w:val="99"/>
+    <w:semiHidden/>
+    <w:rsid w:val="005E2417"/>
+    <w:rPr>
+      <w:b/>
+      <w:bCs/>
+      <w:sz w:val="20"/>
+      <w:szCs w:val="20"/>
+    </w:rPr>
+  </w:style>
+  <w:style w:type="paragraph" w:styleId="BalloonText">
+    <w:name w:val="Balloon Text"/>
+    <w:basedOn w:val="Normal"/>
+    <w:link w:val="BalloonTextChar"/>
+    <w:uiPriority w:val="99"/>
+    <w:semiHidden/>
+    <w:unhideWhenUsed/>
+    <w:rsid w:val="005E2417"/>
+    <w:pPr>
+      <w:spacing w:after="0" w:line="240" w:lineRule="auto"/>
+    </w:pPr>
+    <w:rPr>
+      <w:rFonts w:ascii="Segoe UI" w:hAnsi="Segoe UI" w:cs="Segoe UI"/>
+      <w:sz w:val="18"/>
+      <w:szCs w:val="18"/>
+    </w:rPr>
+  </w:style>
+  <w:style w:type="character" w:customStyle="1" w:styleId="BalloonTextChar">
+    <w:name w:val="Balloon Text Char"/>
+    <w:basedOn w:val="DefaultParagraphFont"/>
+    <w:link w:val="BalloonText"/>
+    <w:uiPriority w:val="99"/>
+    <w:semiHidden/>
+    <w:rsid w:val="005E2417"/>
+    <w:rPr>
+      <w:rFonts w:ascii="Segoe UI" w:hAnsi="Segoe UI" w:cs="Segoe UI"/>
+      <w:sz w:val="18"/>
+      <w:szCs w:val="18"/>
+    </w:rPr>
+  </w:style>
+  <w:style w:type="character" w:styleId="Hyperlink">
+    <w:name w:val="Hyperlink"/>
+    <w:basedOn w:val="DefaultParagraphFont"/>
+    <w:uiPriority w:val="99"/>
+    <w:unhideWhenUsed/>
+    <w:rsid w:val="00E23A68"/>
+    <w:rPr>
+      <w:color w:val="0563C1" w:themeColor="hyperlink"/>
+      <w:u w:val="single"/>
+    </w:rPr>
+  </w:style>
+  <w:style w:type="character" w:styleId="UnresolvedMention">
+    <w:name w:val="Unresolved Mention"/>
+    <w:basedOn w:val="DefaultParagraphFont"/>
+    <w:uiPriority w:val="99"/>
+    <w:semiHidden/>
+    <w:unhideWhenUsed/>
+    <w:rsid w:val="00E23A68"/>
+    <w:rPr>
+      <w:color w:val="605E5C"/>
+      <w:shd w:val="clear" w:color="auto" w:fill="E1DFDD"/>
+    </w:rPr>
+  </w:style>
+  <w:style w:type="character" w:styleId="FollowedHyperlink">
+    <w:name w:val="FollowedHyperlink"/>
+    <w:basedOn w:val="DefaultParagraphFont"/>
+    <w:uiPriority w:val="99"/>
+    <w:semiHidden/>
+    <w:unhideWhenUsed/>
+    <w:rsid w:val="00E23A68"/>
+    <w:rPr>
+      <w:color w:val="954F72" w:themeColor="followedHyperlink"/>
+      <w:u w:val="single"/>
+    </w:rPr>
   </w:style>
 </w:styles>
 </file>
@@ -2598,12 +3503,9 @@
 </file>
 
 <file path=customXml/item1.xml><?xml version="1.0" encoding="utf-8"?>
-<?mso-contentType ?>
-<FormTemplates xmlns="http://schemas.microsoft.com/sharepoint/v3/contenttype/forms">
-  <Display>DocumentLibraryForm</Display>
-  <Edit>DocumentLibraryForm</Edit>
-  <New>DocumentLibraryForm</New>
-</FormTemplates>
+<p:properties xmlns:p="http://schemas.microsoft.com/office/2006/metadata/properties" xmlns:xsi="http://www.w3.org/2001/XMLSchema-instance" xmlns:pc="http://schemas.microsoft.com/office/infopath/2007/PartnerControls">
+  <documentManagement/>
+</p:properties>
 </file>
 
 <file path=customXml/item2.xml><?xml version="1.0" encoding="utf-8"?>
@@ -2721,15 +3623,19 @@
 </file>
 
 <file path=customXml/item3.xml><?xml version="1.0" encoding="utf-8"?>
-<p:properties xmlns:p="http://schemas.microsoft.com/office/2006/metadata/properties" xmlns:xsi="http://www.w3.org/2001/XMLSchema-instance" xmlns:pc="http://schemas.microsoft.com/office/infopath/2007/PartnerControls">
-  <documentManagement/>
-</p:properties>
+<?mso-contentType ?>
+<FormTemplates xmlns="http://schemas.microsoft.com/sharepoint/v3/contenttype/forms">
+  <Display>DocumentLibraryForm</Display>
+  <Edit>DocumentLibraryForm</Edit>
+  <New>DocumentLibraryForm</New>
+</FormTemplates>
 </file>
 
 <file path=customXml/itemProps1.xml><?xml version="1.0" encoding="utf-8"?>
-<ds:datastoreItem xmlns:ds="http://schemas.openxmlformats.org/officeDocument/2006/customXml" ds:itemID="{165CE7C8-5D60-438D-840F-C0802D14CB45}">
+<ds:datastoreItem xmlns:ds="http://schemas.openxmlformats.org/officeDocument/2006/customXml" ds:itemID="{046D5DD6-E0C2-48F6-9778-0404B3B002A0}">
   <ds:schemaRefs>
-    <ds:schemaRef ds:uri="http://schemas.microsoft.com/sharepoint/v3/contenttype/forms"/>
+    <ds:schemaRef ds:uri="http://schemas.microsoft.com/office/2006/metadata/properties"/>
+    <ds:schemaRef ds:uri="http://schemas.microsoft.com/office/infopath/2007/PartnerControls"/>
   </ds:schemaRefs>
 </ds:datastoreItem>
 </file>
@@ -2751,10 +3657,9 @@
 </file>
 
 <file path=customXml/itemProps3.xml><?xml version="1.0" encoding="utf-8"?>
-<ds:datastoreItem xmlns:ds="http://schemas.openxmlformats.org/officeDocument/2006/customXml" ds:itemID="{046D5DD6-E0C2-48F6-9778-0404B3B002A0}">
+<ds:datastoreItem xmlns:ds="http://schemas.openxmlformats.org/officeDocument/2006/customXml" ds:itemID="{165CE7C8-5D60-438D-840F-C0802D14CB45}">
   <ds:schemaRefs>
-    <ds:schemaRef ds:uri="http://schemas.microsoft.com/office/2006/metadata/properties"/>
-    <ds:schemaRef ds:uri="http://schemas.microsoft.com/office/infopath/2007/PartnerControls"/>
+    <ds:schemaRef ds:uri="http://schemas.microsoft.com/sharepoint/v3/contenttype/forms"/>
   </ds:schemaRefs>
 </ds:datastoreItem>
 </file>
</xml_diff>